<commit_message>
change result except null
</commit_message>
<xml_diff>
--- a/doc/用户模块接口.docx
+++ b/doc/用户模块接口.docx
@@ -104,120 +104,847 @@
         </w:rPr>
         <w:t>返回参数：</w:t>
       </w:r>
+    </w:p>
+    <w:p>
+      <w:pPr>
+        <w:jc w:val="both"/>
+        <w:rPr>
+          <w:rFonts w:hint="eastAsia"/>
+        </w:rPr>
+      </w:pPr>
+      <w:r>
+        <w:rPr>
+          <w:rFonts w:hint="eastAsia"/>
+        </w:rPr>
+        <w:t>{</w:t>
+      </w:r>
+    </w:p>
+    <w:p>
+      <w:pPr>
+        <w:jc w:val="both"/>
+        <w:rPr>
+          <w:rFonts w:hint="eastAsia"/>
+        </w:rPr>
+      </w:pPr>
+      <w:r>
+        <w:rPr>
+          <w:rFonts w:hint="eastAsia"/>
+        </w:rPr>
+        <w:t>"success": true,</w:t>
+      </w:r>
+    </w:p>
+    <w:p>
+      <w:pPr>
+        <w:jc w:val="both"/>
+        <w:rPr>
+          <w:rFonts w:hint="eastAsia"/>
+        </w:rPr>
+      </w:pPr>
+      <w:r>
+        <w:rPr>
+          <w:rFonts w:hint="eastAsia"/>
+        </w:rPr>
+        <w:t>"code": "00",</w:t>
+      </w:r>
+    </w:p>
+    <w:p>
+      <w:pPr>
+        <w:jc w:val="both"/>
+        <w:rPr>
+          <w:rFonts w:hint="eastAsia"/>
+        </w:rPr>
+      </w:pPr>
+      <w:r>
+        <w:rPr>
+          <w:rFonts w:hint="eastAsia"/>
+        </w:rPr>
+        <w:t>"msg": "成功",</w:t>
+      </w:r>
+    </w:p>
+    <w:p>
+      <w:pPr>
+        <w:jc w:val="both"/>
+        <w:rPr>
+          <w:rFonts w:hint="eastAsia"/>
+        </w:rPr>
+      </w:pPr>
+      <w:r>
+        <w:rPr>
+          <w:rFonts w:hint="eastAsia"/>
+        </w:rPr>
+        <w:t>"realResult":{</w:t>
+      </w:r>
+    </w:p>
+    <w:p>
+      <w:pPr>
+        <w:jc w:val="both"/>
+        <w:rPr>
+          <w:rFonts w:hint="eastAsia"/>
+        </w:rPr>
+      </w:pPr>
+      <w:r>
+        <w:rPr>
+          <w:rFonts w:hint="eastAsia"/>
+        </w:rPr>
+        <w:t>"userId": 3</w:t>
+      </w:r>
+    </w:p>
+    <w:p>
+      <w:pPr>
+        <w:jc w:val="both"/>
+        <w:rPr>
+          <w:rFonts w:hint="eastAsia"/>
+        </w:rPr>
+      </w:pPr>
+      <w:r>
+        <w:rPr>
+          <w:rFonts w:hint="eastAsia"/>
+        </w:rPr>
+        <w:t>}</w:t>
+      </w:r>
+    </w:p>
+    <w:p>
+      <w:pPr>
+        <w:jc w:val="both"/>
+        <w:rPr>
+          <w:rFonts w:hint="eastAsia"/>
+        </w:rPr>
+      </w:pPr>
+      <w:r>
+        <w:rPr>
+          <w:rFonts w:hint="eastAsia"/>
+        </w:rPr>
+        <w:t>}</w:t>
+      </w:r>
+    </w:p>
+    <w:p>
+      <w:pPr>
+        <w:jc w:val="both"/>
+        <w:rPr>
+          <w:rFonts w:hint="eastAsia"/>
+        </w:rPr>
+      </w:pPr>
+    </w:p>
+    <w:p>
+      <w:pPr>
+        <w:jc w:val="both"/>
+        <w:rPr>
+          <w:rFonts w:hint="default"/>
+        </w:rPr>
+      </w:pPr>
+      <w:r>
+        <w:rPr>
+          <w:rFonts w:hint="default"/>
+        </w:rPr>
+        <w:t>新增用户：</w:t>
+      </w:r>
+    </w:p>
+    <w:p>
+      <w:pPr>
+        <w:jc w:val="both"/>
+        <w:rPr>
+          <w:rFonts w:hint="default"/>
+        </w:rPr>
+      </w:pPr>
+      <w:r>
+        <w:rPr>
+          <w:rFonts w:hint="default"/>
+        </w:rPr>
+        <w:t>访问地址：</w:t>
+      </w:r>
+      <w:r>
+        <w:rPr>
+          <w:rFonts w:hint="default"/>
+        </w:rPr>
+        <w:fldChar w:fldCharType="begin"/>
+      </w:r>
+      <w:r>
+        <w:rPr>
+          <w:rFonts w:hint="default"/>
+        </w:rPr>
+        <w:instrText xml:space="preserve"> HYPERLINK "http://localhost:8087/translate/user/addUser" </w:instrText>
+      </w:r>
+      <w:r>
+        <w:rPr>
+          <w:rFonts w:hint="default"/>
+        </w:rPr>
+        <w:fldChar w:fldCharType="separate"/>
+      </w:r>
+      <w:r>
+        <w:rPr>
+          <w:rStyle w:val="3"/>
+          <w:rFonts w:hint="default"/>
+        </w:rPr>
+        <w:t>http://localhost:8087/translate/user/addUser</w:t>
+      </w:r>
+      <w:r>
+        <w:rPr>
+          <w:rFonts w:hint="default"/>
+        </w:rPr>
+        <w:fldChar w:fldCharType="end"/>
+      </w:r>
+    </w:p>
+    <w:p>
+      <w:pPr>
+        <w:jc w:val="both"/>
+        <w:rPr>
+          <w:rFonts w:hint="default"/>
+        </w:rPr>
+      </w:pPr>
+      <w:r>
+        <w:rPr>
+          <w:rFonts w:hint="default"/>
+        </w:rPr>
+        <w:t>类型:POST</w:t>
+      </w:r>
+    </w:p>
+    <w:p>
+      <w:pPr>
+        <w:jc w:val="both"/>
+        <w:rPr>
+          <w:rFonts w:hint="default"/>
+        </w:rPr>
+      </w:pPr>
+      <w:r>
+        <w:rPr>
+          <w:rFonts w:hint="default"/>
+        </w:rPr>
+        <w:t>请求参数：</w:t>
+      </w:r>
+    </w:p>
+    <w:p>
+      <w:pPr>
+        <w:jc w:val="left"/>
+        <w:rPr>
+          <w:rFonts w:hint="eastAsia"/>
+        </w:rPr>
+      </w:pPr>
+      <w:r>
+        <w:rPr>
+          <w:rFonts w:hint="eastAsia"/>
+        </w:rPr>
+        <w:t>{"name":"吴磊","petName":"flyingRain","gender":"1","age":"24","password":"123456","email":"1198420279@qq.com","phone":"123456789","school":"nanjing"}</w:t>
+      </w:r>
+    </w:p>
+    <w:p>
+      <w:pPr>
+        <w:jc w:val="left"/>
+        <w:rPr>
+          <w:rFonts w:hint="default"/>
+        </w:rPr>
+      </w:pPr>
+      <w:r>
+        <w:rPr>
+          <w:rFonts w:hint="default"/>
+        </w:rPr>
+        <w:t>返回结果：</w:t>
+      </w:r>
+    </w:p>
+    <w:p>
+      <w:pPr>
+        <w:jc w:val="left"/>
+        <w:rPr>
+          <w:rFonts w:hint="eastAsia"/>
+        </w:rPr>
+      </w:pPr>
+      <w:r>
+        <w:rPr>
+          <w:rFonts w:hint="eastAsia"/>
+        </w:rPr>
+        <w:t>{</w:t>
+      </w:r>
+    </w:p>
+    <w:p>
+      <w:pPr>
+        <w:jc w:val="left"/>
+        <w:rPr>
+          <w:rFonts w:hint="eastAsia"/>
+        </w:rPr>
+      </w:pPr>
+      <w:r>
+        <w:rPr>
+          <w:rFonts w:hint="eastAsia"/>
+        </w:rPr>
+        <w:t>"success": true,</w:t>
+      </w:r>
+    </w:p>
+    <w:p>
+      <w:pPr>
+        <w:jc w:val="left"/>
+        <w:rPr>
+          <w:rFonts w:hint="eastAsia"/>
+        </w:rPr>
+      </w:pPr>
+      <w:r>
+        <w:rPr>
+          <w:rFonts w:hint="eastAsia"/>
+        </w:rPr>
+        <w:t>"code": "00",</w:t>
+      </w:r>
+    </w:p>
+    <w:p>
+      <w:pPr>
+        <w:jc w:val="left"/>
+        <w:rPr>
+          <w:rFonts w:hint="eastAsia"/>
+        </w:rPr>
+      </w:pPr>
+      <w:r>
+        <w:rPr>
+          <w:rFonts w:hint="eastAsia"/>
+        </w:rPr>
+        <w:t>"msg": "成功",</w:t>
+      </w:r>
+    </w:p>
+    <w:p>
+      <w:pPr>
+        <w:jc w:val="left"/>
+        <w:rPr>
+          <w:rFonts w:hint="eastAsia"/>
+        </w:rPr>
+      </w:pPr>
+      <w:r>
+        <w:rPr>
+          <w:rFonts w:hint="eastAsia"/>
+        </w:rPr>
+        <w:t>"realResult": "1"</w:t>
+      </w:r>
+    </w:p>
+    <w:p>
+      <w:pPr>
+        <w:jc w:val="left"/>
+        <w:rPr>
+          <w:rFonts w:hint="eastAsia"/>
+        </w:rPr>
+      </w:pPr>
+      <w:r>
+        <w:rPr>
+          <w:rFonts w:hint="eastAsia"/>
+        </w:rPr>
+        <w:t>}</w:t>
+      </w:r>
+    </w:p>
+    <w:p>
+      <w:pPr>
+        <w:jc w:val="left"/>
+        <w:rPr>
+          <w:rFonts w:hint="eastAsia"/>
+        </w:rPr>
+      </w:pPr>
+    </w:p>
+    <w:p>
+      <w:pPr>
+        <w:jc w:val="left"/>
+        <w:rPr>
+          <w:rFonts w:hint="default"/>
+        </w:rPr>
+      </w:pPr>
+      <w:r>
+        <w:rPr>
+          <w:rFonts w:hint="default"/>
+        </w:rPr>
+        <w:t>查询用户详情：</w:t>
+      </w:r>
+    </w:p>
+    <w:p>
+      <w:pPr>
+        <w:jc w:val="left"/>
+        <w:rPr>
+          <w:rFonts w:hint="default"/>
+        </w:rPr>
+      </w:pPr>
+      <w:r>
+        <w:rPr>
+          <w:rFonts w:hint="default"/>
+        </w:rPr>
+        <w:t>请求地址：</w:t>
+      </w:r>
+      <w:r>
+        <w:rPr>
+          <w:rFonts w:hint="default"/>
+        </w:rPr>
+        <w:fldChar w:fldCharType="begin"/>
+      </w:r>
+      <w:r>
+        <w:rPr>
+          <w:rFonts w:hint="default"/>
+        </w:rPr>
+        <w:instrText xml:space="preserve"> HYPERLINK "http://localhost:8087/translate/user/userInfo?userId=1" </w:instrText>
+      </w:r>
+      <w:r>
+        <w:rPr>
+          <w:rFonts w:hint="default"/>
+        </w:rPr>
+        <w:fldChar w:fldCharType="separate"/>
+      </w:r>
+      <w:r>
+        <w:rPr>
+          <w:rStyle w:val="3"/>
+          <w:rFonts w:hint="default"/>
+        </w:rPr>
+        <w:t>http://localhost:8087/translate/user/userInfo?userId=1</w:t>
+      </w:r>
+      <w:r>
+        <w:rPr>
+          <w:rFonts w:hint="default"/>
+        </w:rPr>
+        <w:fldChar w:fldCharType="end"/>
+      </w:r>
+    </w:p>
+    <w:p>
+      <w:pPr>
+        <w:jc w:val="left"/>
+        <w:rPr>
+          <w:rFonts w:hint="default"/>
+        </w:rPr>
+      </w:pPr>
+      <w:r>
+        <w:rPr>
+          <w:rFonts w:hint="default"/>
+        </w:rPr>
+        <w:t>类型：ＧＥＴ</w:t>
+      </w:r>
+    </w:p>
+    <w:p>
+      <w:pPr>
+        <w:jc w:val="left"/>
+        <w:rPr>
+          <w:rFonts w:hint="default"/>
+        </w:rPr>
+      </w:pPr>
+      <w:r>
+        <w:rPr>
+          <w:rFonts w:hint="default"/>
+        </w:rPr>
+        <w:t>返回结果：</w:t>
+      </w:r>
+    </w:p>
+    <w:p>
+      <w:pPr>
+        <w:jc w:val="left"/>
+        <w:rPr>
+          <w:rFonts w:hint="eastAsia"/>
+        </w:rPr>
+      </w:pPr>
+      <w:r>
+        <w:rPr>
+          <w:rFonts w:hint="eastAsia"/>
+        </w:rPr>
+        <w:t>{</w:t>
+      </w:r>
+    </w:p>
+    <w:p>
+      <w:pPr>
+        <w:jc w:val="left"/>
+        <w:rPr>
+          <w:rFonts w:hint="eastAsia"/>
+        </w:rPr>
+      </w:pPr>
+      <w:r>
+        <w:rPr>
+          <w:rFonts w:hint="eastAsia"/>
+        </w:rPr>
+        <w:t>"success": true,</w:t>
+      </w:r>
+    </w:p>
+    <w:p>
+      <w:pPr>
+        <w:jc w:val="left"/>
+        <w:rPr>
+          <w:rFonts w:hint="eastAsia"/>
+        </w:rPr>
+      </w:pPr>
+      <w:r>
+        <w:rPr>
+          <w:rFonts w:hint="eastAsia"/>
+        </w:rPr>
+        <w:t>"code": "00",</w:t>
+      </w:r>
+    </w:p>
+    <w:p>
+      <w:pPr>
+        <w:jc w:val="left"/>
+        <w:rPr>
+          <w:rFonts w:hint="eastAsia"/>
+        </w:rPr>
+      </w:pPr>
+      <w:r>
+        <w:rPr>
+          <w:rFonts w:hint="eastAsia"/>
+        </w:rPr>
+        <w:t>"msg": "成功",</w:t>
+      </w:r>
+    </w:p>
+    <w:p>
+      <w:pPr>
+        <w:jc w:val="left"/>
+        <w:rPr>
+          <w:rFonts w:hint="eastAsia"/>
+        </w:rPr>
+      </w:pPr>
+      <w:r>
+        <w:rPr>
+          <w:rFonts w:hint="eastAsia"/>
+        </w:rPr>
+        <w:t>"realResult":{</w:t>
+      </w:r>
+    </w:p>
+    <w:p>
+      <w:pPr>
+        <w:jc w:val="left"/>
+        <w:rPr>
+          <w:rFonts w:hint="eastAsia"/>
+        </w:rPr>
+      </w:pPr>
+      <w:r>
+        <w:rPr>
+          <w:rFonts w:hint="eastAsia"/>
+        </w:rPr>
+        <w:t>"userId": 0,</w:t>
+      </w:r>
+    </w:p>
+    <w:p>
+      <w:pPr>
+        <w:jc w:val="left"/>
+        <w:rPr>
+          <w:rFonts w:hint="eastAsia"/>
+        </w:rPr>
+      </w:pPr>
+      <w:r>
+        <w:rPr>
+          <w:rFonts w:hint="eastAsia"/>
+        </w:rPr>
+        <w:t>"name": "吴磊",</w:t>
+      </w:r>
+    </w:p>
+    <w:p>
+      <w:pPr>
+        <w:jc w:val="left"/>
+        <w:rPr>
+          <w:rFonts w:hint="eastAsia"/>
+        </w:rPr>
+      </w:pPr>
+      <w:r>
+        <w:rPr>
+          <w:rFonts w:hint="eastAsia"/>
+        </w:rPr>
+        <w:t>"age": 24,</w:t>
+      </w:r>
+    </w:p>
+    <w:p>
+      <w:pPr>
+        <w:jc w:val="left"/>
+        <w:rPr>
+          <w:rFonts w:hint="eastAsia"/>
+        </w:rPr>
+      </w:pPr>
+      <w:r>
+        <w:rPr>
+          <w:rFonts w:hint="eastAsia"/>
+        </w:rPr>
+        <w:t>"phone": "123456789",</w:t>
+      </w:r>
+    </w:p>
+    <w:p>
+      <w:pPr>
+        <w:jc w:val="left"/>
+        <w:rPr>
+          <w:rFonts w:hint="eastAsia"/>
+        </w:rPr>
+      </w:pPr>
+      <w:r>
+        <w:rPr>
+          <w:rFonts w:hint="eastAsia"/>
+        </w:rPr>
+        <w:t>"email": "1198420279@qq.com",</w:t>
+      </w:r>
+    </w:p>
+    <w:p>
+      <w:pPr>
+        <w:jc w:val="left"/>
+        <w:rPr>
+          <w:rFonts w:hint="eastAsia"/>
+        </w:rPr>
+      </w:pPr>
+      <w:r>
+        <w:rPr>
+          <w:rFonts w:hint="eastAsia"/>
+        </w:rPr>
+        <w:t>"school": "nanjing",</w:t>
+      </w:r>
+    </w:p>
+    <w:p>
+      <w:pPr>
+        <w:jc w:val="left"/>
+        <w:rPr>
+          <w:rFonts w:hint="eastAsia"/>
+        </w:rPr>
+      </w:pPr>
+      <w:r>
+        <w:rPr>
+          <w:rFonts w:hint="eastAsia"/>
+        </w:rPr>
+        <w:t>"verifyPhone": 0,</w:t>
+      </w:r>
+    </w:p>
+    <w:p>
+      <w:pPr>
+        <w:jc w:val="left"/>
+        <w:rPr>
+          <w:rFonts w:hint="eastAsia"/>
+        </w:rPr>
+      </w:pPr>
+      <w:r>
+        <w:rPr>
+          <w:rFonts w:hint="eastAsia"/>
+        </w:rPr>
+        <w:t>"verifyEmail": 0</w:t>
+      </w:r>
+    </w:p>
+    <w:p>
+      <w:pPr>
+        <w:jc w:val="left"/>
+        <w:rPr>
+          <w:rFonts w:hint="eastAsia"/>
+        </w:rPr>
+      </w:pPr>
+      <w:r>
+        <w:rPr>
+          <w:rFonts w:hint="eastAsia"/>
+        </w:rPr>
+        <w:t>}</w:t>
+      </w:r>
+    </w:p>
+    <w:p>
+      <w:pPr>
+        <w:jc w:val="left"/>
+        <w:rPr>
+          <w:rFonts w:hint="eastAsia"/>
+        </w:rPr>
+      </w:pPr>
+      <w:r>
+        <w:rPr>
+          <w:rFonts w:hint="eastAsia"/>
+        </w:rPr>
+        <w:t>}</w:t>
+      </w:r>
+    </w:p>
+    <w:p>
+      <w:pPr>
+        <w:jc w:val="left"/>
+        <w:rPr>
+          <w:rFonts w:hint="eastAsia"/>
+        </w:rPr>
+      </w:pPr>
+    </w:p>
+    <w:p>
+      <w:pPr>
+        <w:jc w:val="left"/>
+        <w:rPr>
+          <w:rFonts w:hint="default"/>
+        </w:rPr>
+      </w:pPr>
+      <w:r>
+        <w:rPr>
+          <w:rFonts w:hint="default"/>
+        </w:rPr>
+        <w:t>查询用户访问权限：</w:t>
+      </w:r>
+    </w:p>
+    <w:p>
+      <w:pPr>
+        <w:jc w:val="left"/>
+        <w:rPr>
+          <w:rFonts w:hint="default"/>
+        </w:rPr>
+      </w:pPr>
+      <w:r>
+        <w:rPr>
+          <w:rFonts w:hint="default"/>
+        </w:rPr>
+        <w:t>请求地址：</w:t>
+      </w:r>
+      <w:r>
+        <w:rPr>
+          <w:rFonts w:hint="default"/>
+        </w:rPr>
+        <w:fldChar w:fldCharType="begin"/>
+      </w:r>
+      <w:r>
+        <w:rPr>
+          <w:rFonts w:hint="default"/>
+        </w:rPr>
+        <w:instrText xml:space="preserve"> HYPERLINK "http://localhost:8087/translate/authority/verifyAuthority" </w:instrText>
+      </w:r>
+      <w:r>
+        <w:rPr>
+          <w:rFonts w:hint="default"/>
+        </w:rPr>
+        <w:fldChar w:fldCharType="separate"/>
+      </w:r>
+      <w:r>
+        <w:rPr>
+          <w:rStyle w:val="3"/>
+          <w:rFonts w:hint="default"/>
+        </w:rPr>
+        <w:t>http://localhost:8087/translate/authority/verifyAuthority</w:t>
+      </w:r>
+      <w:r>
+        <w:rPr>
+          <w:rFonts w:hint="default"/>
+        </w:rPr>
+        <w:fldChar w:fldCharType="end"/>
+      </w:r>
+    </w:p>
+    <w:p>
+      <w:pPr>
+        <w:jc w:val="left"/>
+        <w:rPr>
+          <w:rFonts w:hint="default"/>
+        </w:rPr>
+      </w:pPr>
+      <w:r>
+        <w:rPr>
+          <w:rFonts w:hint="default"/>
+        </w:rPr>
+        <w:t>类型：POST</w:t>
+      </w:r>
+    </w:p>
+    <w:p>
+      <w:pPr>
+        <w:jc w:val="left"/>
+        <w:rPr>
+          <w:rFonts w:hint="default"/>
+        </w:rPr>
+      </w:pPr>
+      <w:r>
+        <w:rPr>
+          <w:rFonts w:hint="default"/>
+        </w:rPr>
+        <w:t>请求参数：</w:t>
+      </w:r>
+    </w:p>
+    <w:p>
+      <w:pPr>
+        <w:jc w:val="left"/>
+        <w:rPr>
+          <w:rFonts w:hint="eastAsia"/>
+        </w:rPr>
+      </w:pPr>
+      <w:r>
+        <w:rPr>
+          <w:rFonts w:hint="eastAsia"/>
+        </w:rPr>
+        <w:t>{"userId":1,"url":"translate/user/userInfo"}</w:t>
+      </w:r>
+    </w:p>
+    <w:p>
+      <w:pPr>
+        <w:jc w:val="left"/>
+        <w:rPr>
+          <w:rFonts w:hint="default"/>
+        </w:rPr>
+      </w:pPr>
+      <w:r>
+        <w:rPr>
+          <w:rFonts w:hint="default"/>
+        </w:rPr>
+        <w:t>返回结果：</w:t>
+      </w:r>
+    </w:p>
+    <w:p>
+      <w:pPr>
+        <w:jc w:val="left"/>
+        <w:rPr>
+          <w:rFonts w:hint="eastAsia"/>
+        </w:rPr>
+      </w:pPr>
+      <w:r>
+        <w:rPr>
+          <w:rFonts w:hint="eastAsia"/>
+        </w:rPr>
+        <w:t>{</w:t>
+      </w:r>
+    </w:p>
+    <w:p>
+      <w:pPr>
+        <w:jc w:val="left"/>
+        <w:rPr>
+          <w:rFonts w:hint="eastAsia"/>
+        </w:rPr>
+      </w:pPr>
+      <w:r>
+        <w:rPr>
+          <w:rFonts w:hint="eastAsia"/>
+        </w:rPr>
+        <w:t>"success": true,</w:t>
+      </w:r>
+    </w:p>
+    <w:p>
+      <w:pPr>
+        <w:jc w:val="left"/>
+        <w:rPr>
+          <w:rFonts w:hint="eastAsia"/>
+        </w:rPr>
+      </w:pPr>
+      <w:r>
+        <w:rPr>
+          <w:rFonts w:hint="eastAsia"/>
+        </w:rPr>
+        <w:t>"code": "00",</w:t>
+      </w:r>
+    </w:p>
+    <w:p>
+      <w:pPr>
+        <w:jc w:val="left"/>
+        <w:rPr>
+          <w:rFonts w:hint="eastAsia"/>
+        </w:rPr>
+      </w:pPr>
+      <w:r>
+        <w:rPr>
+          <w:rFonts w:hint="eastAsia"/>
+        </w:rPr>
+        <w:t>"msg": "成功",</w:t>
+      </w:r>
+    </w:p>
+    <w:p>
+      <w:pPr>
+        <w:jc w:val="left"/>
+        <w:rPr>
+          <w:rFonts w:hint="eastAsia"/>
+        </w:rPr>
+      </w:pPr>
+      <w:r>
+        <w:rPr>
+          <w:rFonts w:hint="eastAsia"/>
+        </w:rPr>
+        <w:t>"realResult": true</w:t>
+      </w:r>
+    </w:p>
+    <w:p>
+      <w:pPr>
+        <w:jc w:val="left"/>
+        <w:rPr>
+          <w:rFonts w:hint="eastAsia"/>
+        </w:rPr>
+      </w:pPr>
+      <w:r>
+        <w:rPr>
+          <w:rFonts w:hint="eastAsia"/>
+        </w:rPr>
+        <w:t>}</w:t>
+      </w:r>
       <w:bookmarkStart w:id="0" w:name="_GoBack"/>
       <w:bookmarkEnd w:id="0"/>
     </w:p>
     <w:p>
       <w:pPr>
-        <w:jc w:val="both"/>
-        <w:rPr>
-          <w:rFonts w:hint="eastAsia"/>
-        </w:rPr>
-      </w:pPr>
-      <w:r>
-        <w:rPr>
-          <w:rFonts w:hint="eastAsia"/>
-        </w:rPr>
-        <w:t>{</w:t>
-      </w:r>
-    </w:p>
-    <w:p>
-      <w:pPr>
-        <w:jc w:val="both"/>
-        <w:rPr>
-          <w:rFonts w:hint="eastAsia"/>
-        </w:rPr>
-      </w:pPr>
-      <w:r>
-        <w:rPr>
-          <w:rFonts w:hint="eastAsia"/>
-        </w:rPr>
-        <w:t>"success": true,</w:t>
-      </w:r>
-    </w:p>
-    <w:p>
-      <w:pPr>
-        <w:jc w:val="both"/>
-        <w:rPr>
-          <w:rFonts w:hint="eastAsia"/>
-        </w:rPr>
-      </w:pPr>
-      <w:r>
-        <w:rPr>
-          <w:rFonts w:hint="eastAsia"/>
-        </w:rPr>
-        <w:t>"code": "00",</w:t>
-      </w:r>
-    </w:p>
-    <w:p>
-      <w:pPr>
-        <w:jc w:val="both"/>
-        <w:rPr>
-          <w:rFonts w:hint="eastAsia"/>
-        </w:rPr>
-      </w:pPr>
-      <w:r>
-        <w:rPr>
-          <w:rFonts w:hint="eastAsia"/>
-        </w:rPr>
-        <w:t>"msg": "成功",</w:t>
-      </w:r>
-    </w:p>
-    <w:p>
-      <w:pPr>
-        <w:jc w:val="both"/>
-        <w:rPr>
-          <w:rFonts w:hint="eastAsia"/>
-        </w:rPr>
-      </w:pPr>
-      <w:r>
-        <w:rPr>
-          <w:rFonts w:hint="eastAsia"/>
-        </w:rPr>
-        <w:t>"realResult":{</w:t>
-      </w:r>
-    </w:p>
-    <w:p>
-      <w:pPr>
-        <w:jc w:val="both"/>
-        <w:rPr>
-          <w:rFonts w:hint="eastAsia"/>
-        </w:rPr>
-      </w:pPr>
-      <w:r>
-        <w:rPr>
-          <w:rFonts w:hint="eastAsia"/>
-        </w:rPr>
-        <w:t>"userId": 3</w:t>
-      </w:r>
-    </w:p>
-    <w:p>
-      <w:pPr>
-        <w:jc w:val="both"/>
-        <w:rPr>
-          <w:rFonts w:hint="eastAsia"/>
-        </w:rPr>
-      </w:pPr>
-      <w:r>
-        <w:rPr>
-          <w:rFonts w:hint="eastAsia"/>
-        </w:rPr>
-        <w:t>}</w:t>
-      </w:r>
-    </w:p>
-    <w:p>
-      <w:pPr>
-        <w:jc w:val="both"/>
-        <w:rPr>
-          <w:rFonts w:hint="eastAsia"/>
-        </w:rPr>
-      </w:pPr>
-      <w:r>
-        <w:rPr>
-          <w:rFonts w:hint="eastAsia"/>
-        </w:rPr>
-        <w:t>}</w:t>
-      </w:r>
+        <w:jc w:val="left"/>
+        <w:rPr>
+          <w:rFonts w:hint="eastAsia"/>
+        </w:rPr>
+      </w:pPr>
     </w:p>
     <w:sectPr>
       <w:pgSz w:w="11906" w:h="16838"/>
@@ -234,7 +961,7 @@
   <w:docDefaults>
     <w:rPrDefault>
       <w:rPr>
-        <w:rFonts w:ascii="Times New Roman" w:hAnsi="Times New Roman" w:eastAsia="宋体" w:cs="Times New Roman"/>
+        <w:rFonts w:ascii="Times New Roman" w:hAnsi="Times New Roman" w:eastAsia="SimSun" w:cs="Times New Roman"/>
       </w:rPr>
     </w:rPrDefault>
   </w:docDefaults>

</xml_diff>